<commit_message>
report: Question 01 and 02
</commit_message>
<xml_diff>
--- a/Assignments/Assignment 2/190021A_a02.docx
+++ b/Assignments/Assignment 2/190021A_a02.docx
@@ -21,21 +21,175 @@
           <w:szCs w:val="32"/>
           <w:u w:val="single"/>
         </w:rPr>
-        <w:t>EN2550 – Fundamentals of Image Processing and machine Vision</w:t>
-      </w:r>
-    </w:p>
-    <w:p>
-      <w:pPr>
-        <w:jc w:val="center"/>
-        <w:rPr>
+        <w:t xml:space="preserve">EN2550 – Fundamentals of Image Processing and </w:t>
+      </w:r>
+      <w:r>
+        <w:rPr>
+          <w:b/>
+          <w:bCs/>
           <w:sz w:val="32"/>
           <w:szCs w:val="32"/>
-        </w:rPr>
-      </w:pPr>
-      <w:r>
-        <w:rPr>
+          <w:u w:val="single"/>
+        </w:rPr>
+        <w:t>Machine</w:t>
+      </w:r>
+      <w:r>
+        <w:rPr>
+          <w:b/>
+          <w:bCs/>
           <w:sz w:val="32"/>
           <w:szCs w:val="32"/>
+          <w:u w:val="single"/>
+        </w:rPr>
+        <w:t xml:space="preserve"> Vision</w:t>
+      </w:r>
+    </w:p>
+    <w:p>
+      <w:pPr>
+        <w:jc w:val="center"/>
+        <w:rPr>
+          <w:sz w:val="32"/>
+          <w:szCs w:val="32"/>
+        </w:rPr>
+      </w:pPr>
+      <w:r>
+        <w:rPr>
+          <w:noProof/>
+          <w:sz w:val="32"/>
+          <w:szCs w:val="32"/>
+        </w:rPr>
+        <mc:AlternateContent>
+          <mc:Choice Requires="wps">
+            <w:drawing>
+              <wp:anchor distT="0" distB="0" distL="114300" distR="114300" simplePos="0" relativeHeight="251657215" behindDoc="0" locked="0" layoutInCell="1" allowOverlap="1" wp14:anchorId="006CF51D" wp14:editId="3D2C6841">
+                <wp:simplePos x="0" y="0"/>
+                <wp:positionH relativeFrom="margin">
+                  <wp:posOffset>234950</wp:posOffset>
+                </wp:positionH>
+                <wp:positionV relativeFrom="paragraph">
+                  <wp:posOffset>276860</wp:posOffset>
+                </wp:positionV>
+                <wp:extent cx="1833880" cy="599440"/>
+                <wp:effectExtent l="0" t="0" r="13970" b="10160"/>
+                <wp:wrapSquare wrapText="bothSides"/>
+                <wp:docPr id="6" name="Text Box 6"/>
+                <wp:cNvGraphicFramePr/>
+                <a:graphic xmlns:a="http://schemas.openxmlformats.org/drawingml/2006/main">
+                  <a:graphicData uri="http://schemas.microsoft.com/office/word/2010/wordprocessingShape">
+                    <wps:wsp>
+                      <wps:cNvSpPr txBox="1"/>
+                      <wps:spPr>
+                        <a:xfrm>
+                          <a:off x="0" y="0"/>
+                          <a:ext cx="1833880" cy="599440"/>
+                        </a:xfrm>
+                        <a:prstGeom prst="rect">
+                          <a:avLst/>
+                        </a:prstGeom>
+                        <a:noFill/>
+                        <a:ln w="6350">
+                          <a:solidFill>
+                            <a:prstClr val="black"/>
+                          </a:solidFill>
+                        </a:ln>
+                      </wps:spPr>
+                      <wps:txbx>
+                        <w:txbxContent>
+                          <w:p>
+                            <w:pPr>
+                              <w:rPr>
+                                <w:sz w:val="24"/>
+                                <w:szCs w:val="24"/>
+                              </w:rPr>
+                            </w:pPr>
+                            <w:r>
+                              <w:rPr>
+                                <w:sz w:val="24"/>
+                                <w:szCs w:val="24"/>
+                              </w:rPr>
+                              <w:t>Name: ADIKARI A.M.A.D.</w:t>
+                            </w:r>
+                          </w:p>
+                          <w:p>
+                            <w:pPr>
+                              <w:rPr>
+                                <w:sz w:val="24"/>
+                                <w:szCs w:val="24"/>
+                              </w:rPr>
+                            </w:pPr>
+                            <w:r>
+                              <w:rPr>
+                                <w:sz w:val="24"/>
+                                <w:szCs w:val="24"/>
+                              </w:rPr>
+                              <w:t>Index No: 190021A</w:t>
+                            </w:r>
+                          </w:p>
+                        </w:txbxContent>
+                      </wps:txbx>
+                      <wps:bodyPr rot="0" spcFirstLastPara="0" vertOverflow="overflow" horzOverflow="overflow" vert="horz" wrap="square" lIns="91440" tIns="45720" rIns="91440" bIns="45720" numCol="1" spcCol="0" rtlCol="0" fromWordArt="0" anchor="t" anchorCtr="0" forceAA="0" compatLnSpc="1">
+                        <a:prstTxWarp prst="textNoShape">
+                          <a:avLst/>
+                        </a:prstTxWarp>
+                        <a:noAutofit/>
+                      </wps:bodyPr>
+                    </wps:wsp>
+                  </a:graphicData>
+                </a:graphic>
+              </wp:anchor>
+            </w:drawing>
+          </mc:Choice>
+          <mc:Fallback>
+            <w:pict>
+              <v:shapetype w14:anchorId="006CF51D" id="_x0000_t202" coordsize="21600,21600" o:spt="202" path="m,l,21600r21600,l21600,xe">
+                <v:stroke joinstyle="miter"/>
+                <v:path gradientshapeok="t" o:connecttype="rect"/>
+              </v:shapetype>
+              <v:shape id="Text Box 6" o:spid="_x0000_s1026" type="#_x0000_t202" style="position:absolute;left:0;text-align:left;margin-left:18.5pt;margin-top:21.8pt;width:144.4pt;height:47.2pt;z-index:251657215;visibility:visible;mso-wrap-style:square;mso-wrap-distance-left:9pt;mso-wrap-distance-top:0;mso-wrap-distance-right:9pt;mso-wrap-distance-bottom:0;mso-position-horizontal:absolute;mso-position-horizontal-relative:margin;mso-position-vertical:absolute;mso-position-vertical-relative:text;v-text-anchor:top" o:gfxdata="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" filled="f" strokeweight=".5pt">
+                <v:textbox>
+                  <w:txbxContent>
+                    <w:p>
+                      <w:pPr>
+                        <w:rPr>
+                          <w:sz w:val="24"/>
+                          <w:szCs w:val="24"/>
+                        </w:rPr>
+                      </w:pPr>
+                      <w:r>
+                        <w:rPr>
+                          <w:sz w:val="24"/>
+                          <w:szCs w:val="24"/>
+                        </w:rPr>
+                        <w:t>Name: ADIKARI A.M.A.D.</w:t>
+                      </w:r>
+                    </w:p>
+                    <w:p>
+                      <w:pPr>
+                        <w:rPr>
+                          <w:sz w:val="24"/>
+                          <w:szCs w:val="24"/>
+                        </w:rPr>
+                      </w:pPr>
+                      <w:r>
+                        <w:rPr>
+                          <w:sz w:val="24"/>
+                          <w:szCs w:val="24"/>
+                        </w:rPr>
+                        <w:t>Index No: 190021A</w:t>
+                      </w:r>
+                    </w:p>
+                  </w:txbxContent>
+                </v:textbox>
+                <w10:wrap type="square" anchorx="margin"/>
+              </v:shape>
+            </w:pict>
+          </mc:Fallback>
+        </mc:AlternateContent>
+      </w:r>
+      <w:r>
+        <w:rPr>
+          <w:sz w:val="32"/>
+          <w:szCs w:val="32"/>
         </w:rPr>
         <w:t>Assignment 02</w:t>
       </w:r>
@@ -44,37 +198,31 @@
       <w:pPr>
         <w:spacing w:line="240" w:lineRule="auto"/>
         <w:rPr>
-          <w:sz w:val="24"/>
-          <w:szCs w:val="24"/>
-        </w:rPr>
-      </w:pPr>
-      <w:r>
-        <w:rPr>
-          <w:sz w:val="24"/>
-          <w:szCs w:val="24"/>
-        </w:rPr>
-        <w:t>Name: ADIKARI A.M.A.D.</w:t>
-      </w:r>
-    </w:p>
-    <w:p>
-      <w:pPr>
+          <w:b/>
+          <w:bCs/>
+          <w:sz w:val="24"/>
+          <w:szCs w:val="24"/>
+        </w:rPr>
+      </w:pPr>
+    </w:p>
+    <w:p>
+      <w:pPr>
+        <w:pStyle w:val="ListParagraph"/>
         <w:spacing w:line="240" w:lineRule="auto"/>
-        <w:rPr>
-          <w:sz w:val="24"/>
-          <w:szCs w:val="24"/>
-        </w:rPr>
-      </w:pPr>
-      <w:r>
-        <w:rPr>
-          <w:sz w:val="24"/>
-          <w:szCs w:val="24"/>
-        </w:rPr>
-        <w:t>Index No: 190021A</w:t>
-      </w:r>
-    </w:p>
-    <w:p>
-      <w:pPr>
+        <w:ind w:left="360"/>
+        <w:rPr>
+          <w:b/>
+          <w:bCs/>
+          <w:sz w:val="24"/>
+          <w:szCs w:val="24"/>
+        </w:rPr>
+      </w:pPr>
+    </w:p>
+    <w:p>
+      <w:pPr>
+        <w:pStyle w:val="ListParagraph"/>
         <w:spacing w:line="240" w:lineRule="auto"/>
+        <w:ind w:left="360"/>
         <w:rPr>
           <w:b/>
           <w:bCs/>
@@ -91,6 +239,7 @@
           <w:numId w:val="2"/>
         </w:numPr>
         <w:spacing w:line="240" w:lineRule="auto"/>
+        <w:ind w:left="360" w:firstLine="0"/>
         <w:rPr>
           <w:b/>
           <w:bCs/>
@@ -112,8 +261,24 @@
       <w:pPr>
         <w:pStyle w:val="ListParagraph"/>
         <w:spacing w:line="240" w:lineRule="auto"/>
-        <w:ind w:left="630"/>
-      </w:pPr>
+        <w:ind w:left="360"/>
+        <w:rPr>
+          <w:b/>
+          <w:bCs/>
+          <w:sz w:val="24"/>
+          <w:szCs w:val="24"/>
+        </w:rPr>
+      </w:pPr>
+    </w:p>
+    <w:p>
+      <w:pPr>
+        <w:pStyle w:val="ListParagraph"/>
+        <w:spacing w:line="240" w:lineRule="auto"/>
+        <w:ind w:left="360"/>
+      </w:pPr>
+      <w:r>
+        <w:tab/>
+      </w:r>
       <w:r>
         <w:t xml:space="preserve">- In this question, we </w:t>
       </w:r>
@@ -121,29 +286,50 @@
         <w:t>must</w:t>
       </w:r>
       <w:r>
-        <w:t xml:space="preserve"> find a best fitting circle using RANSAC algorithm for given data points. </w:t>
-      </w:r>
-      <w:r>
-        <w:t xml:space="preserve">There are 100 data points which has been generated with noise. </w:t>
+        <w:t xml:space="preserve"> find </w:t>
+      </w:r>
+      <w:r>
+        <w:t>the best-fitting</w:t>
+      </w:r>
+      <w:r>
+        <w:t xml:space="preserve"> circle using </w:t>
+      </w:r>
+      <w:r>
+        <w:t xml:space="preserve">the </w:t>
+      </w:r>
+      <w:r>
+        <w:t xml:space="preserve">RANSAC algorithm for given data points. </w:t>
+      </w:r>
+      <w:r>
+        <w:t>One hundred</w:t>
+      </w:r>
+      <w:r>
+        <w:t xml:space="preserve"> data points have</w:t>
+      </w:r>
+      <w:r>
+        <w:t xml:space="preserve"> been generated with noise. </w:t>
       </w:r>
     </w:p>
     <w:p>
       <w:pPr>
         <w:pStyle w:val="ListParagraph"/>
         <w:spacing w:line="240" w:lineRule="auto"/>
-        <w:ind w:left="630"/>
-      </w:pPr>
-      <w:r>
+        <w:ind w:left="360"/>
+      </w:pPr>
+      <w:r>
+        <w:rPr>
+          <w:noProof/>
+        </w:rPr>
         <w:drawing>
-          <wp:anchor distT="0" distB="0" distL="114300" distR="114300" simplePos="0" relativeHeight="251658240" behindDoc="0" locked="0" layoutInCell="1" allowOverlap="1" wp14:anchorId="26404FAA" wp14:editId="2785F939">
+          <wp:anchor distT="0" distB="0" distL="114300" distR="114300" simplePos="0" relativeHeight="251658240" behindDoc="0" locked="0" layoutInCell="1" allowOverlap="1" wp14:anchorId="26404FAA" wp14:editId="6B53CA47">
             <wp:simplePos x="0" y="0"/>
-            <wp:positionH relativeFrom="column">
-              <wp:posOffset>114300</wp:posOffset>
+            <wp:positionH relativeFrom="margin">
+              <wp:posOffset>1270</wp:posOffset>
             </wp:positionH>
-            <wp:positionV relativeFrom="paragraph">
-              <wp:posOffset>90805</wp:posOffset>
+            <wp:positionV relativeFrom="page">
+              <wp:posOffset>2519680</wp:posOffset>
             </wp:positionV>
-            <wp:extent cx="3589020" cy="904157"/>
+            <wp:extent cx="3589020" cy="903605"/>
             <wp:effectExtent l="0" t="0" r="0" b="0"/>
             <wp:wrapSquare wrapText="bothSides"/>
             <wp:docPr id="1" name="Picture 1"/>
@@ -172,7 +358,7 @@
                   <pic:spPr>
                     <a:xfrm>
                       <a:off x="0" y="0"/>
-                      <a:ext cx="3589020" cy="904157"/>
+                      <a:ext cx="3589020" cy="903605"/>
                     </a:xfrm>
                     <a:prstGeom prst="rect">
                       <a:avLst/>
@@ -188,7 +374,10 @@
         <w:t xml:space="preserve">- We </w:t>
       </w:r>
       <w:r>
-        <w:t>need 3</w:t>
+        <w:t xml:space="preserve">need </w:t>
+      </w:r>
+      <w:r>
+        <w:t>three</w:t>
       </w:r>
       <w:r>
         <w:t xml:space="preserve"> points for a sample and for parameter values in Figure, we can calculate the number of iterations that we need to run to get a</w:t>
@@ -204,14 +393,14 @@
       <w:pPr>
         <w:pStyle w:val="ListParagraph"/>
         <w:spacing w:line="240" w:lineRule="auto"/>
-        <w:ind w:left="630"/>
+        <w:ind w:left="360"/>
       </w:pPr>
     </w:p>
     <w:p>
       <w:pPr>
         <w:pStyle w:val="ListParagraph"/>
         <w:spacing w:line="240" w:lineRule="auto"/>
-        <w:ind w:left="630"/>
+        <w:ind w:left="360"/>
       </w:pPr>
     </w:p>
     <w:p>
@@ -222,8 +411,21 @@
           <w:numId w:val="3"/>
         </w:numPr>
         <w:spacing w:line="240" w:lineRule="auto"/>
-      </w:pPr>
-      <w:r>
+        <w:ind w:left="360" w:firstLine="0"/>
+        <w:rPr>
+          <w:b/>
+          <w:bCs/>
+          <w:sz w:val="24"/>
+          <w:szCs w:val="24"/>
+        </w:rPr>
+      </w:pPr>
+      <w:r>
+        <w:rPr>
+          <w:b/>
+          <w:bCs/>
+          <w:sz w:val="24"/>
+          <w:szCs w:val="24"/>
+        </w:rPr>
         <w:t>RANSAC algorithm</w:t>
       </w:r>
     </w:p>
@@ -231,36 +433,23 @@
       <w:pPr>
         <w:pStyle w:val="ListParagraph"/>
         <w:spacing w:line="240" w:lineRule="auto"/>
-        <w:ind w:left="1350"/>
-      </w:pPr>
-      <w:r>
-        <w:t>- First, we get 3 random sample points</w:t>
-      </w:r>
-      <w:r>
-        <w:t xml:space="preserve"> and then we determine the circle for selected points.</w:t>
-      </w:r>
-      <w:r>
-        <w:t xml:space="preserve"> The radius and the center of the circle can be found by using matrices as per the figure.</w:t>
-      </w:r>
-    </w:p>
-    <w:p>
-      <w:pPr>
-        <w:pStyle w:val="ListParagraph"/>
-        <w:spacing w:line="240" w:lineRule="auto"/>
-        <w:ind w:left="1350"/>
-      </w:pPr>
-      <w:r>
+        <w:ind w:left="360" w:right="-450"/>
+      </w:pPr>
+      <w:r>
+        <w:rPr>
+          <w:noProof/>
+        </w:rPr>
         <w:drawing>
-          <wp:anchor distT="0" distB="0" distL="114300" distR="114300" simplePos="0" relativeHeight="251659264" behindDoc="0" locked="0" layoutInCell="1" allowOverlap="1" wp14:anchorId="3AF2370F" wp14:editId="3887BCE8">
+          <wp:anchor distT="0" distB="0" distL="114300" distR="114300" simplePos="0" relativeHeight="251659264" behindDoc="0" locked="0" layoutInCell="1" allowOverlap="1" wp14:anchorId="3AF2370F" wp14:editId="4B2EE1A9">
             <wp:simplePos x="0" y="0"/>
             <wp:positionH relativeFrom="margin">
-              <wp:align>left</wp:align>
+              <wp:posOffset>1270</wp:posOffset>
             </wp:positionH>
-            <wp:positionV relativeFrom="paragraph">
-              <wp:posOffset>64135</wp:posOffset>
+            <wp:positionV relativeFrom="page">
+              <wp:posOffset>3997960</wp:posOffset>
             </wp:positionV>
-            <wp:extent cx="3748405" cy="1203960"/>
-            <wp:effectExtent l="0" t="0" r="4445" b="0"/>
+            <wp:extent cx="4080510" cy="1310640"/>
+            <wp:effectExtent l="0" t="0" r="0" b="3810"/>
             <wp:wrapSquare wrapText="bothSides"/>
             <wp:docPr id="3" name="Picture 3"/>
             <wp:cNvGraphicFramePr>
@@ -288,7 +477,7 @@
                   <pic:spPr>
                     <a:xfrm>
                       <a:off x="0" y="0"/>
-                      <a:ext cx="3748405" cy="1203960"/>
+                      <a:ext cx="4080510" cy="1310640"/>
                     </a:xfrm>
                     <a:prstGeom prst="rect">
                       <a:avLst/>
@@ -306,12 +495,360 @@
           </wp:anchor>
         </w:drawing>
       </w:r>
+      <w:r>
+        <w:t>-</w:t>
+      </w:r>
+      <w:r>
+        <w:t xml:space="preserve">By using the RANSAC() function, </w:t>
+      </w:r>
+      <w:r>
+        <w:t xml:space="preserve"> </w:t>
+      </w:r>
+      <w:r>
+        <w:t>f</w:t>
+      </w:r>
+      <w:r>
+        <w:t xml:space="preserve">irst, we get </w:t>
+      </w:r>
+      <w:r>
+        <w:t>three</w:t>
+      </w:r>
+      <w:r>
+        <w:t xml:space="preserve"> random sample points</w:t>
+      </w:r>
+      <w:r>
+        <w:t xml:space="preserve"> and then we determine the circle for </w:t>
+      </w:r>
+      <w:r>
+        <w:t xml:space="preserve">the </w:t>
+      </w:r>
+      <w:r>
+        <w:t>selected points.</w:t>
+      </w:r>
+      <w:r>
+        <w:t xml:space="preserve"> </w:t>
+      </w:r>
+      <w:r>
+        <w:t>According to the</w:t>
+      </w:r>
+      <w:r>
+        <w:t xml:space="preserve"> following</w:t>
+      </w:r>
+      <w:r>
+        <w:t xml:space="preserve"> figure, the radius and center of the circle can be found by using matrices</w:t>
+      </w:r>
+      <w:r>
+        <w:t>.</w:t>
+      </w:r>
+      <w:r>
+        <w:t xml:space="preserve"> Then the radius is checked whether it is a valid value as if the sample points are very closer to each, </w:t>
+      </w:r>
+      <w:r>
+        <w:t xml:space="preserve">the </w:t>
+      </w:r>
+      <w:r>
+        <w:t xml:space="preserve">radius would be higher. </w:t>
+      </w:r>
+      <w:r>
+        <w:t xml:space="preserve">After that, we can find the </w:t>
+      </w:r>
+      <w:r>
+        <w:t>inliers for the circle</w:t>
+      </w:r>
+      <w:r>
+        <w:t xml:space="preserve"> by using the inliers() function</w:t>
+      </w:r>
+      <w:r>
+        <w:t xml:space="preserve">. </w:t>
+      </w:r>
+      <w:r>
+        <w:t xml:space="preserve">Inliers are found in region radius </w:t>
+      </w:r>
+      <w:r>
+        <w:rPr>
+          <w:rFonts w:cstheme="minorHAnsi"/>
+        </w:rPr>
+        <w:t>±</w:t>
+      </w:r>
+      <w:r>
+        <w:t xml:space="preserve"> threshold. For this example, </w:t>
+      </w:r>
+      <w:r>
+        <w:t xml:space="preserve">1 </w:t>
+      </w:r>
+      <w:r>
+        <w:t xml:space="preserve">is given as the threshold. </w:t>
+      </w:r>
+    </w:p>
+    <w:p>
+      <w:r>
+        <w:drawing>
+          <wp:anchor distT="0" distB="0" distL="114300" distR="114300" simplePos="0" relativeHeight="251660288" behindDoc="0" locked="0" layoutInCell="1" allowOverlap="1" wp14:anchorId="45805554" wp14:editId="0362C5FB">
+            <wp:simplePos x="0" y="0"/>
+            <wp:positionH relativeFrom="margin">
+              <wp:align>left</wp:align>
+            </wp:positionH>
+            <wp:positionV relativeFrom="page">
+              <wp:posOffset>5989320</wp:posOffset>
+            </wp:positionV>
+            <wp:extent cx="2753360" cy="797560"/>
+            <wp:effectExtent l="0" t="0" r="8890" b="2540"/>
+            <wp:wrapSquare wrapText="bothSides"/>
+            <wp:docPr id="2" name="Picture 2" descr="Text&#10;&#10;Description automatically generated"/>
+            <wp:cNvGraphicFramePr>
+              <a:graphicFrameLocks xmlns:a="http://schemas.openxmlformats.org/drawingml/2006/main" noChangeAspect="1"/>
+            </wp:cNvGraphicFramePr>
+            <a:graphic xmlns:a="http://schemas.openxmlformats.org/drawingml/2006/main">
+              <a:graphicData uri="http://schemas.openxmlformats.org/drawingml/2006/picture">
+                <pic:pic xmlns:pic="http://schemas.openxmlformats.org/drawingml/2006/picture">
+                  <pic:nvPicPr>
+                    <pic:cNvPr id="2" name="Picture 2" descr="Text&#10;&#10;Description automatically generated"/>
+                    <pic:cNvPicPr/>
+                  </pic:nvPicPr>
+                  <pic:blipFill>
+                    <a:blip r:embed="rId7">
+                      <a:extLst>
+                        <a:ext uri="{28A0092B-C50C-407E-A947-70E740481C1C}">
+                          <a14:useLocalDpi xmlns:a14="http://schemas.microsoft.com/office/drawing/2010/main" val="0"/>
+                        </a:ext>
+                      </a:extLst>
+                    </a:blip>
+                    <a:stretch>
+                      <a:fillRect/>
+                    </a:stretch>
+                  </pic:blipFill>
+                  <pic:spPr>
+                    <a:xfrm>
+                      <a:off x="0" y="0"/>
+                      <a:ext cx="2753360" cy="797560"/>
+                    </a:xfrm>
+                    <a:prstGeom prst="rect">
+                      <a:avLst/>
+                    </a:prstGeom>
+                  </pic:spPr>
+                </pic:pic>
+              </a:graphicData>
+            </a:graphic>
+            <wp14:sizeRelH relativeFrom="margin">
+              <wp14:pctWidth>0</wp14:pctWidth>
+            </wp14:sizeRelH>
+            <wp14:sizeRelV relativeFrom="margin">
+              <wp14:pctHeight>0</wp14:pctHeight>
+            </wp14:sizeRelV>
+          </wp:anchor>
+        </w:drawing>
+      </w:r>
+      <w:r>
+        <w:tab/>
+      </w:r>
+      <w:r>
+        <w:t xml:space="preserve">- </w:t>
+      </w:r>
+      <w:r>
+        <w:t>If the inliers count is greater or equal to the given threshold count,</w:t>
+      </w:r>
+      <w:r>
+        <w:t xml:space="preserve"> </w:t>
+      </w:r>
+      <w:r>
+        <w:t xml:space="preserve">the above RANSAC process is repeated to find a more accurate circle with higher inliers count. All </w:t>
+      </w:r>
+      <w:r>
+        <w:t>these circles</w:t>
+      </w:r>
+      <w:r>
+        <w:t xml:space="preserve"> are listed.</w:t>
+      </w:r>
+    </w:p>
+    <w:p>
+      <w:r>
+        <w:drawing>
+          <wp:anchor distT="0" distB="0" distL="114300" distR="114300" simplePos="0" relativeHeight="251661312" behindDoc="0" locked="0" layoutInCell="1" allowOverlap="1" wp14:anchorId="4B6A1074" wp14:editId="4E8F6973">
+            <wp:simplePos x="0" y="0"/>
+            <wp:positionH relativeFrom="margin">
+              <wp:align>left</wp:align>
+            </wp:positionH>
+            <wp:positionV relativeFrom="page">
+              <wp:posOffset>6908800</wp:posOffset>
+            </wp:positionV>
+            <wp:extent cx="2753360" cy="2656840"/>
+            <wp:effectExtent l="0" t="0" r="8890" b="0"/>
+            <wp:wrapSquare wrapText="bothSides"/>
+            <wp:docPr id="5" name="Picture 5" descr="Chart&#10;&#10;Description automatically generated"/>
+            <wp:cNvGraphicFramePr>
+              <a:graphicFrameLocks xmlns:a="http://schemas.openxmlformats.org/drawingml/2006/main" noChangeAspect="1"/>
+            </wp:cNvGraphicFramePr>
+            <a:graphic xmlns:a="http://schemas.openxmlformats.org/drawingml/2006/main">
+              <a:graphicData uri="http://schemas.openxmlformats.org/drawingml/2006/picture">
+                <pic:pic xmlns:pic="http://schemas.openxmlformats.org/drawingml/2006/picture">
+                  <pic:nvPicPr>
+                    <pic:cNvPr id="5" name="Picture 5" descr="Chart&#10;&#10;Description automatically generated"/>
+                    <pic:cNvPicPr/>
+                  </pic:nvPicPr>
+                  <pic:blipFill rotWithShape="1">
+                    <a:blip r:embed="rId8" cstate="print">
+                      <a:extLst>
+                        <a:ext uri="{28A0092B-C50C-407E-A947-70E740481C1C}">
+                          <a14:useLocalDpi xmlns:a14="http://schemas.microsoft.com/office/drawing/2010/main" val="0"/>
+                        </a:ext>
+                      </a:extLst>
+                    </a:blip>
+                    <a:srcRect l="3963" t="2583" r="4894"/>
+                    <a:stretch/>
+                  </pic:blipFill>
+                  <pic:spPr bwMode="auto">
+                    <a:xfrm>
+                      <a:off x="0" y="0"/>
+                      <a:ext cx="2753360" cy="2656840"/>
+                    </a:xfrm>
+                    <a:prstGeom prst="rect">
+                      <a:avLst/>
+                    </a:prstGeom>
+                    <a:ln>
+                      <a:noFill/>
+                    </a:ln>
+                    <a:extLst>
+                      <a:ext uri="{53640926-AAD7-44D8-BBD7-CCE9431645EC}">
+                        <a14:shadowObscured xmlns:a14="http://schemas.microsoft.com/office/drawing/2010/main"/>
+                      </a:ext>
+                    </a:extLst>
+                  </pic:spPr>
+                </pic:pic>
+              </a:graphicData>
+            </a:graphic>
+            <wp14:sizeRelH relativeFrom="margin">
+              <wp14:pctWidth>0</wp14:pctWidth>
+            </wp14:sizeRelH>
+            <wp14:sizeRelV relativeFrom="margin">
+              <wp14:pctHeight>0</wp14:pctHeight>
+            </wp14:sizeRelV>
+          </wp:anchor>
+        </w:drawing>
+      </w:r>
+      <w:r>
+        <w:t>- After all the iterations perform, the circle with the highest inliers count will be selected as the best circle</w:t>
+      </w:r>
+      <w:r>
+        <w:t xml:space="preserve"> by using </w:t>
+      </w:r>
+      <w:r>
+        <w:t xml:space="preserve">the </w:t>
+      </w:r>
+      <w:r>
+        <w:t>best</w:t>
+      </w:r>
+      <w:r>
+        <w:t>_RANSAC() function</w:t>
+      </w:r>
+      <w:r>
+        <w:t xml:space="preserve">. If </w:t>
+      </w:r>
+      <w:r>
+        <w:t>several circles have similar highest inliers count, then the circle with the minimum mean absolute error will be selected.</w:t>
+      </w:r>
     </w:p>
     <w:p>
       <w:pPr>
         <w:pStyle w:val="ListParagraph"/>
         <w:spacing w:line="240" w:lineRule="auto"/>
         <w:ind w:left="1350"/>
+      </w:pPr>
+    </w:p>
+    <w:p>
+      <w:pPr>
+        <w:pStyle w:val="ListParagraph"/>
+        <w:spacing w:line="240" w:lineRule="auto"/>
+        <w:ind w:left="1350"/>
+      </w:pPr>
+      <w:r>
+        <w:t xml:space="preserve">- </w:t>
+      </w:r>
+      <w:r>
+        <w:t>This figure shows the results of the RANSAC circle fitting.</w:t>
+      </w:r>
+      <w:r>
+        <w:t xml:space="preserve"> </w:t>
+      </w:r>
+      <w:r>
+        <w:t>For this example, the Inliers count is 48. + signs represent the centers of the circles.</w:t>
+      </w:r>
+      <w:r>
+        <w:t xml:space="preserve"> Two circles are </w:t>
+      </w:r>
+      <w:r>
+        <w:t xml:space="preserve">the </w:t>
+      </w:r>
+      <w:r>
+        <w:t xml:space="preserve">first and second </w:t>
+      </w:r>
+      <w:r>
+        <w:t xml:space="preserve">results of running the RANSAC function. </w:t>
+      </w:r>
+      <w:r>
+        <w:t xml:space="preserve">Circle points are got by using the circle_points() function. </w:t>
+      </w:r>
+      <w:r>
+        <w:t>Some of these data points are according to a line</w:t>
+      </w:r>
+      <w:r>
+        <w:t xml:space="preserve"> outside the circle</w:t>
+      </w:r>
+      <w:r>
+        <w:t xml:space="preserve">. </w:t>
+      </w:r>
+    </w:p>
+    <w:p>
+      <w:pPr>
+        <w:pStyle w:val="ListParagraph"/>
+        <w:spacing w:line="240" w:lineRule="auto"/>
+        <w:ind w:left="1350"/>
+      </w:pPr>
+    </w:p>
+    <w:p>
+      <w:pPr>
+        <w:pStyle w:val="ListParagraph"/>
+        <w:numPr>
+          <w:ilvl w:val="0"/>
+          <w:numId w:val="6"/>
+        </w:numPr>
+        <w:spacing w:line="240" w:lineRule="auto"/>
+      </w:pPr>
+      <w:r>
+        <w:t xml:space="preserve">If we use a method other than RANSAC, those points will be affected to the circle fitting due to the </w:t>
+      </w:r>
+      <w:r>
+        <w:t xml:space="preserve">approximate </w:t>
+      </w:r>
+      <w:r>
+        <w:t xml:space="preserve">linear spreading. </w:t>
+      </w:r>
+      <w:r>
+        <w:t xml:space="preserve">Therefore, </w:t>
+      </w:r>
+      <w:r>
+        <w:t xml:space="preserve">the </w:t>
+      </w:r>
+      <w:r>
+        <w:t xml:space="preserve">RANSAC method is </w:t>
+      </w:r>
+      <w:r>
+        <w:t>especially useful</w:t>
+      </w:r>
+      <w:r>
+        <w:t xml:space="preserve"> and valuable for fittings in data points with </w:t>
+      </w:r>
+      <w:r>
+        <w:t>wide</w:t>
+      </w:r>
+      <w:r>
+        <w:t xml:space="preserve">spread outliers. </w:t>
+      </w:r>
+    </w:p>
+    <w:p>
+      <w:pPr>
+        <w:pStyle w:val="ListParagraph"/>
+        <w:spacing w:line="240" w:lineRule="auto"/>
+        <w:ind w:left="1350"/>
         <w:rPr>
           <w:sz w:val="24"/>
           <w:szCs w:val="24"/>
@@ -342,22 +879,681 @@
     <w:p>
       <w:pPr>
         <w:rPr>
-          <w:sz w:val="24"/>
-          <w:szCs w:val="24"/>
-        </w:rPr>
-      </w:pPr>
-    </w:p>
-    <w:p>
-      <w:pPr>
-        <w:rPr>
-          <w:sz w:val="24"/>
-          <w:szCs w:val="24"/>
-        </w:rPr>
-      </w:pPr>
+          <w:b/>
+          <w:bCs/>
+          <w:sz w:val="24"/>
+          <w:szCs w:val="24"/>
+        </w:rPr>
+      </w:pPr>
+    </w:p>
+    <w:p>
+      <w:pPr>
+        <w:pStyle w:val="ListParagraph"/>
+        <w:numPr>
+          <w:ilvl w:val="0"/>
+          <w:numId w:val="2"/>
+        </w:numPr>
+        <w:rPr>
+          <w:b/>
+          <w:bCs/>
+          <w:sz w:val="24"/>
+          <w:szCs w:val="24"/>
+        </w:rPr>
+      </w:pPr>
+      <w:r>
+        <w:rPr>
+          <w:b/>
+          <w:bCs/>
+          <w:sz w:val="24"/>
+          <w:szCs w:val="24"/>
+        </w:rPr>
+        <w:t>Question 02</w:t>
+      </w:r>
+    </w:p>
+    <w:p>
+      <w:pPr>
+        <w:pStyle w:val="ListParagraph"/>
+        <w:ind w:left="630"/>
+        <w:rPr>
+          <w:sz w:val="24"/>
+          <w:szCs w:val="24"/>
+        </w:rPr>
+      </w:pPr>
+    </w:p>
+    <w:p>
+      <w:pPr>
+        <w:pStyle w:val="ListParagraph"/>
+        <w:ind w:left="0" w:firstLine="630"/>
+      </w:pPr>
+      <w:r>
+        <w:t>- In this question, we need to find a homography for image pairs and by using that, warp and blend one image to a plane of the other image.</w:t>
+      </w:r>
+    </w:p>
+    <w:p>
+      <w:pPr>
+        <w:pStyle w:val="ListParagraph"/>
+        <w:numPr>
+          <w:ilvl w:val="0"/>
+          <w:numId w:val="3"/>
+        </w:numPr>
+        <w:rPr>
+          <w:b/>
+          <w:bCs/>
+          <w:sz w:val="24"/>
+          <w:szCs w:val="24"/>
+        </w:rPr>
+      </w:pPr>
+      <w:r>
+        <w:rPr>
+          <w:b/>
+          <w:bCs/>
+          <w:sz w:val="24"/>
+          <w:szCs w:val="24"/>
+        </w:rPr>
+        <w:t>Algorithm</w:t>
+      </w:r>
+    </w:p>
+    <w:p>
+      <w:pPr>
+        <w:pStyle w:val="ListParagraph"/>
+        <w:ind w:left="0"/>
+      </w:pPr>
+      <w:r>
+        <w:rPr>
+          <w:sz w:val="24"/>
+          <w:szCs w:val="24"/>
+        </w:rPr>
+        <w:tab/>
+      </w:r>
+      <w:r>
+        <w:rPr>
+          <w:sz w:val="24"/>
+          <w:szCs w:val="24"/>
+        </w:rPr>
+        <w:tab/>
+      </w:r>
+      <w:r>
+        <w:t>- First, the main image is shown using the OpenCV window. Then we can click 4 points</w:t>
+      </w:r>
+      <w:r>
+        <w:t xml:space="preserve"> (for the corner points of the warping image)</w:t>
+      </w:r>
+      <w:r>
+        <w:t xml:space="preserve"> </w:t>
+      </w:r>
+      <w:r>
+        <w:t>using the mouse</w:t>
+      </w:r>
+      <w:r>
+        <w:t xml:space="preserve"> in a desired plane</w:t>
+      </w:r>
+      <w:r>
+        <w:t xml:space="preserve"> and the points are shown in red circles.</w:t>
+      </w:r>
+      <w:r>
+        <w:t xml:space="preserve"> The mouse_click() and mousePoints() functions are used for this purpose.</w:t>
+      </w:r>
+    </w:p>
+    <w:p>
+      <w:pPr>
+        <w:pStyle w:val="ListParagraph"/>
+        <w:ind w:left="0"/>
+      </w:pPr>
+      <w:r>
+        <w:tab/>
+      </w:r>
+      <w:r>
+        <w:tab/>
+        <w:t xml:space="preserve">- </w:t>
+      </w:r>
+      <w:r>
+        <w:t xml:space="preserve">In the warpAndBlend() function, a homography is determined </w:t>
+      </w:r>
+      <w:r>
+        <w:t xml:space="preserve">using the findHomography() built-in function </w:t>
+      </w:r>
+      <w:r>
+        <w:t>for the image pair. Then by using that</w:t>
+      </w:r>
+      <w:r>
+        <w:t xml:space="preserve">, we can warp and blend the warping image to the selected plane of the main image </w:t>
+      </w:r>
+      <w:r>
+        <w:t>as shown in the following figure.</w:t>
+      </w:r>
+    </w:p>
+    <w:p>
+      <w:pPr>
+        <w:pStyle w:val="ListParagraph"/>
+        <w:ind w:left="0"/>
+        <w:rPr>
+          <w:sz w:val="24"/>
+          <w:szCs w:val="24"/>
+        </w:rPr>
+      </w:pPr>
+      <w:r>
+        <w:rPr>
+          <w:sz w:val="24"/>
+          <w:szCs w:val="24"/>
+        </w:rPr>
+        <w:drawing>
+          <wp:anchor distT="0" distB="0" distL="114300" distR="114300" simplePos="0" relativeHeight="251662336" behindDoc="0" locked="0" layoutInCell="1" allowOverlap="1" wp14:anchorId="6FF8DC04" wp14:editId="51A1B10B">
+            <wp:simplePos x="0" y="0"/>
+            <wp:positionH relativeFrom="margin">
+              <wp:align>left</wp:align>
+            </wp:positionH>
+            <wp:positionV relativeFrom="page">
+              <wp:posOffset>3073400</wp:posOffset>
+            </wp:positionV>
+            <wp:extent cx="5440680" cy="522605"/>
+            <wp:effectExtent l="0" t="0" r="7620" b="0"/>
+            <wp:wrapSquare wrapText="bothSides"/>
+            <wp:docPr id="9" name="Picture 9"/>
+            <wp:cNvGraphicFramePr>
+              <a:graphicFrameLocks xmlns:a="http://schemas.openxmlformats.org/drawingml/2006/main" noChangeAspect="1"/>
+            </wp:cNvGraphicFramePr>
+            <a:graphic xmlns:a="http://schemas.openxmlformats.org/drawingml/2006/main">
+              <a:graphicData uri="http://schemas.openxmlformats.org/drawingml/2006/picture">
+                <pic:pic xmlns:pic="http://schemas.openxmlformats.org/drawingml/2006/picture">
+                  <pic:nvPicPr>
+                    <pic:cNvPr id="1" name=""/>
+                    <pic:cNvPicPr/>
+                  </pic:nvPicPr>
+                  <pic:blipFill>
+                    <a:blip r:embed="rId9">
+                      <a:extLst>
+                        <a:ext uri="{28A0092B-C50C-407E-A947-70E740481C1C}">
+                          <a14:useLocalDpi xmlns:a14="http://schemas.microsoft.com/office/drawing/2010/main" val="0"/>
+                        </a:ext>
+                      </a:extLst>
+                    </a:blip>
+                    <a:stretch>
+                      <a:fillRect/>
+                    </a:stretch>
+                  </pic:blipFill>
+                  <pic:spPr>
+                    <a:xfrm>
+                      <a:off x="0" y="0"/>
+                      <a:ext cx="5476993" cy="526093"/>
+                    </a:xfrm>
+                    <a:prstGeom prst="rect">
+                      <a:avLst/>
+                    </a:prstGeom>
+                  </pic:spPr>
+                </pic:pic>
+              </a:graphicData>
+            </a:graphic>
+            <wp14:sizeRelH relativeFrom="margin">
+              <wp14:pctWidth>0</wp14:pctWidth>
+            </wp14:sizeRelH>
+            <wp14:sizeRelV relativeFrom="margin">
+              <wp14:pctHeight>0</wp14:pctHeight>
+            </wp14:sizeRelV>
+          </wp:anchor>
+        </w:drawing>
+      </w:r>
+    </w:p>
+    <w:p>
+      <w:pPr>
+        <w:pStyle w:val="ListParagraph"/>
+        <w:ind w:left="0"/>
+        <w:rPr>
+          <w:sz w:val="24"/>
+          <w:szCs w:val="24"/>
+        </w:rPr>
+      </w:pPr>
+    </w:p>
+    <w:p>
+      <w:pPr>
+        <w:pStyle w:val="ListParagraph"/>
+        <w:ind w:left="0"/>
+      </w:pPr>
+    </w:p>
+    <w:p>
+      <w:pPr>
+        <w:pStyle w:val="ListParagraph"/>
+        <w:ind w:left="0"/>
+      </w:pPr>
+      <w:r>
+        <w:tab/>
+      </w:r>
+      <w:r>
+        <w:tab/>
+      </w:r>
+      <w:r>
+        <w:t xml:space="preserve">- Here, alpha and beta parameters in the addWeighted() function are </w:t>
+      </w:r>
+      <w:r>
+        <w:t xml:space="preserve">the weights of the two images and gamma is the value that is added for the final image. </w:t>
+      </w:r>
+      <w:r>
+        <w:t>Then the results are shown using matplotlib.</w:t>
+      </w:r>
+    </w:p>
+    <w:p>
+      <w:pPr>
+        <w:pStyle w:val="ListParagraph"/>
+        <w:numPr>
+          <w:ilvl w:val="0"/>
+          <w:numId w:val="8"/>
+        </w:numPr>
+        <w:rPr>
+          <w:b/>
+          <w:bCs/>
+          <w:sz w:val="24"/>
+          <w:szCs w:val="24"/>
+        </w:rPr>
+      </w:pPr>
+      <w:r>
+        <w:rPr>
+          <w:b/>
+          <w:bCs/>
+          <w:sz w:val="24"/>
+          <w:szCs w:val="24"/>
+        </w:rPr>
+        <w:t>Building and the flag</w:t>
+      </w:r>
+    </w:p>
+    <w:p>
+      <w:pPr>
+        <w:pStyle w:val="ListParagraph"/>
+        <w:ind w:left="1440"/>
+        <w:rPr>
+          <w:sz w:val="24"/>
+          <w:szCs w:val="24"/>
+        </w:rPr>
+      </w:pPr>
+      <w:r>
+        <w:rPr>
+          <w:sz w:val="24"/>
+          <w:szCs w:val="24"/>
+        </w:rPr>
+        <w:drawing>
+          <wp:anchor distT="0" distB="0" distL="114300" distR="114300" simplePos="0" relativeHeight="251664384" behindDoc="0" locked="0" layoutInCell="1" allowOverlap="1" wp14:anchorId="014D36EA" wp14:editId="0B3097FE">
+            <wp:simplePos x="0" y="0"/>
+            <wp:positionH relativeFrom="margin">
+              <wp:posOffset>4187190</wp:posOffset>
+            </wp:positionH>
+            <wp:positionV relativeFrom="page">
+              <wp:posOffset>4256405</wp:posOffset>
+            </wp:positionV>
+            <wp:extent cx="1806575" cy="1173480"/>
+            <wp:effectExtent l="0" t="0" r="3175" b="7620"/>
+            <wp:wrapSquare wrapText="bothSides"/>
+            <wp:docPr id="12" name="Picture 12" descr="A red and blue logo&#10;&#10;Description automatically generated with low confidence"/>
+            <wp:cNvGraphicFramePr>
+              <a:graphicFrameLocks xmlns:a="http://schemas.openxmlformats.org/drawingml/2006/main" noChangeAspect="1"/>
+            </wp:cNvGraphicFramePr>
+            <a:graphic xmlns:a="http://schemas.openxmlformats.org/drawingml/2006/main">
+              <a:graphicData uri="http://schemas.openxmlformats.org/drawingml/2006/picture">
+                <pic:pic xmlns:pic="http://schemas.openxmlformats.org/drawingml/2006/picture">
+                  <pic:nvPicPr>
+                    <pic:cNvPr id="12" name="Picture 12" descr="A red and blue logo&#10;&#10;Description automatically generated with low confidence"/>
+                    <pic:cNvPicPr/>
+                  </pic:nvPicPr>
+                  <pic:blipFill>
+                    <a:blip r:embed="rId10" cstate="print">
+                      <a:extLst>
+                        <a:ext uri="{28A0092B-C50C-407E-A947-70E740481C1C}">
+                          <a14:useLocalDpi xmlns:a14="http://schemas.microsoft.com/office/drawing/2010/main" val="0"/>
+                        </a:ext>
+                      </a:extLst>
+                    </a:blip>
+                    <a:stretch>
+                      <a:fillRect/>
+                    </a:stretch>
+                  </pic:blipFill>
+                  <pic:spPr>
+                    <a:xfrm>
+                      <a:off x="0" y="0"/>
+                      <a:ext cx="1806575" cy="1173480"/>
+                    </a:xfrm>
+                    <a:prstGeom prst="rect">
+                      <a:avLst/>
+                    </a:prstGeom>
+                  </pic:spPr>
+                </pic:pic>
+              </a:graphicData>
+            </a:graphic>
+            <wp14:sizeRelH relativeFrom="margin">
+              <wp14:pctWidth>0</wp14:pctWidth>
+            </wp14:sizeRelH>
+            <wp14:sizeRelV relativeFrom="margin">
+              <wp14:pctHeight>0</wp14:pctHeight>
+            </wp14:sizeRelV>
+          </wp:anchor>
+        </w:drawing>
+      </w:r>
+      <w:r>
+        <w:rPr>
+          <w:sz w:val="24"/>
+          <w:szCs w:val="24"/>
+        </w:rPr>
+        <w:drawing>
+          <wp:anchor distT="0" distB="0" distL="114300" distR="114300" simplePos="0" relativeHeight="251663360" behindDoc="0" locked="0" layoutInCell="1" allowOverlap="1" wp14:anchorId="5FD3D8BF" wp14:editId="1BAAE8CF">
+            <wp:simplePos x="0" y="0"/>
+            <wp:positionH relativeFrom="margin">
+              <wp:align>left</wp:align>
+            </wp:positionH>
+            <wp:positionV relativeFrom="page">
+              <wp:posOffset>4272280</wp:posOffset>
+            </wp:positionV>
+            <wp:extent cx="3835400" cy="1157605"/>
+            <wp:effectExtent l="0" t="0" r="0" b="4445"/>
+            <wp:wrapSquare wrapText="bothSides"/>
+            <wp:docPr id="11" name="Picture 11" descr="A flag in front of a building&#10;&#10;Description automatically generated with medium confidence"/>
+            <wp:cNvGraphicFramePr>
+              <a:graphicFrameLocks xmlns:a="http://schemas.openxmlformats.org/drawingml/2006/main" noChangeAspect="1"/>
+            </wp:cNvGraphicFramePr>
+            <a:graphic xmlns:a="http://schemas.openxmlformats.org/drawingml/2006/main">
+              <a:graphicData uri="http://schemas.openxmlformats.org/drawingml/2006/picture">
+                <pic:pic xmlns:pic="http://schemas.openxmlformats.org/drawingml/2006/picture">
+                  <pic:nvPicPr>
+                    <pic:cNvPr id="11" name="Picture 11" descr="A flag in front of a building&#10;&#10;Description automatically generated with medium confidence"/>
+                    <pic:cNvPicPr/>
+                  </pic:nvPicPr>
+                  <pic:blipFill>
+                    <a:blip r:embed="rId11" cstate="print">
+                      <a:extLst>
+                        <a:ext uri="{28A0092B-C50C-407E-A947-70E740481C1C}">
+                          <a14:useLocalDpi xmlns:a14="http://schemas.microsoft.com/office/drawing/2010/main" val="0"/>
+                        </a:ext>
+                      </a:extLst>
+                    </a:blip>
+                    <a:stretch>
+                      <a:fillRect/>
+                    </a:stretch>
+                  </pic:blipFill>
+                  <pic:spPr>
+                    <a:xfrm>
+                      <a:off x="0" y="0"/>
+                      <a:ext cx="3835400" cy="1157605"/>
+                    </a:xfrm>
+                    <a:prstGeom prst="rect">
+                      <a:avLst/>
+                    </a:prstGeom>
+                  </pic:spPr>
+                </pic:pic>
+              </a:graphicData>
+            </a:graphic>
+            <wp14:sizeRelH relativeFrom="margin">
+              <wp14:pctWidth>0</wp14:pctWidth>
+            </wp14:sizeRelH>
+            <wp14:sizeRelV relativeFrom="margin">
+              <wp14:pctHeight>0</wp14:pctHeight>
+            </wp14:sizeRelV>
+          </wp:anchor>
+        </w:drawing>
+      </w:r>
+    </w:p>
+    <w:p>
+      <w:pPr>
+        <w:pStyle w:val="ListParagraph"/>
+        <w:ind w:left="0"/>
+        <w:rPr>
+          <w:sz w:val="24"/>
+          <w:szCs w:val="24"/>
+        </w:rPr>
+      </w:pPr>
+    </w:p>
+    <w:p>
+      <w:pPr>
+        <w:pStyle w:val="ListParagraph"/>
+        <w:ind w:left="0"/>
+        <w:rPr>
+          <w:sz w:val="24"/>
+          <w:szCs w:val="24"/>
+        </w:rPr>
+      </w:pPr>
+    </w:p>
+    <w:p>
+      <w:pPr>
+        <w:pStyle w:val="ListParagraph"/>
+        <w:ind w:left="0"/>
+        <w:rPr>
+          <w:sz w:val="24"/>
+          <w:szCs w:val="24"/>
+        </w:rPr>
+      </w:pPr>
+    </w:p>
+    <w:p/>
+    <w:p>
+      <w:pPr>
+        <w:rPr>
+          <w:sz w:val="24"/>
+          <w:szCs w:val="24"/>
+        </w:rPr>
+      </w:pPr>
+      <w:r>
+        <w:rPr>
+          <w:sz w:val="24"/>
+          <w:szCs w:val="24"/>
+        </w:rPr>
+        <w:drawing>
+          <wp:anchor distT="0" distB="0" distL="114300" distR="114300" simplePos="0" relativeHeight="251665408" behindDoc="0" locked="0" layoutInCell="1" allowOverlap="1" wp14:anchorId="147748D1" wp14:editId="779AC41A">
+            <wp:simplePos x="0" y="0"/>
+            <wp:positionH relativeFrom="margin">
+              <wp:align>left</wp:align>
+            </wp:positionH>
+            <wp:positionV relativeFrom="page">
+              <wp:posOffset>5694680</wp:posOffset>
+            </wp:positionV>
+            <wp:extent cx="2782570" cy="1701800"/>
+            <wp:effectExtent l="0" t="0" r="0" b="0"/>
+            <wp:wrapSquare wrapText="bothSides"/>
+            <wp:docPr id="13" name="Picture 13" descr="A building with a flag painted on it&#10;&#10;Description automatically generated with low confidence"/>
+            <wp:cNvGraphicFramePr>
+              <a:graphicFrameLocks xmlns:a="http://schemas.openxmlformats.org/drawingml/2006/main" noChangeAspect="1"/>
+            </wp:cNvGraphicFramePr>
+            <a:graphic xmlns:a="http://schemas.openxmlformats.org/drawingml/2006/main">
+              <a:graphicData uri="http://schemas.openxmlformats.org/drawingml/2006/picture">
+                <pic:pic xmlns:pic="http://schemas.openxmlformats.org/drawingml/2006/picture">
+                  <pic:nvPicPr>
+                    <pic:cNvPr id="13" name="Picture 13" descr="A building with a flag painted on it&#10;&#10;Description automatically generated with low confidence"/>
+                    <pic:cNvPicPr/>
+                  </pic:nvPicPr>
+                  <pic:blipFill>
+                    <a:blip r:embed="rId12" cstate="print">
+                      <a:extLst>
+                        <a:ext uri="{28A0092B-C50C-407E-A947-70E740481C1C}">
+                          <a14:useLocalDpi xmlns:a14="http://schemas.microsoft.com/office/drawing/2010/main" val="0"/>
+                        </a:ext>
+                      </a:extLst>
+                    </a:blip>
+                    <a:stretch>
+                      <a:fillRect/>
+                    </a:stretch>
+                  </pic:blipFill>
+                  <pic:spPr>
+                    <a:xfrm>
+                      <a:off x="0" y="0"/>
+                      <a:ext cx="2784292" cy="1702692"/>
+                    </a:xfrm>
+                    <a:prstGeom prst="rect">
+                      <a:avLst/>
+                    </a:prstGeom>
+                  </pic:spPr>
+                </pic:pic>
+              </a:graphicData>
+            </a:graphic>
+            <wp14:sizeRelH relativeFrom="margin">
+              <wp14:pctWidth>0</wp14:pctWidth>
+            </wp14:sizeRelH>
+            <wp14:sizeRelV relativeFrom="margin">
+              <wp14:pctHeight>0</wp14:pctHeight>
+            </wp14:sizeRelV>
+          </wp:anchor>
+        </w:drawing>
+      </w:r>
+    </w:p>
+    <w:p>
+      <w:pPr>
+        <w:ind w:firstLine="720"/>
+      </w:pPr>
+      <w:r>
+        <w:t>- This figure shows the final output image. The flag is superimposed on a wall of the building. For this example, the parameter values in the blending are as follows.</w:t>
+      </w:r>
+    </w:p>
+    <w:p>
+      <w:pPr>
+        <w:spacing w:after="0"/>
+        <w:ind w:firstLine="720"/>
+      </w:pPr>
+      <w:r>
+        <w:t>alpha = 1</w:t>
+      </w:r>
+    </w:p>
+    <w:p>
+      <w:pPr>
+        <w:spacing w:after="0"/>
+        <w:ind w:firstLine="720"/>
+      </w:pPr>
+      <w:r>
+        <w:t>beta = 0.8</w:t>
+      </w:r>
+    </w:p>
+    <w:p>
+      <w:pPr>
+        <w:spacing w:after="0"/>
+        <w:ind w:firstLine="720"/>
+      </w:pPr>
+      <w:r>
+        <w:t>gamma = 0</w:t>
+      </w:r>
+    </w:p>
+    <w:p>
+      <w:pPr>
+        <w:spacing w:after="0"/>
+        <w:ind w:firstLine="720"/>
+      </w:pPr>
+    </w:p>
+    <w:p>
+      <w:pPr>
+        <w:spacing w:after="0"/>
+        <w:ind w:firstLine="720"/>
+      </w:pPr>
+    </w:p>
+    <w:p>
+      <w:pPr>
+        <w:spacing w:after="0"/>
+        <w:ind w:firstLine="720"/>
+      </w:pPr>
+    </w:p>
+    <w:p>
+      <w:pPr>
+        <w:pStyle w:val="ListParagraph"/>
+        <w:numPr>
+          <w:ilvl w:val="0"/>
+          <w:numId w:val="8"/>
+        </w:numPr>
+        <w:spacing w:after="0"/>
+        <w:rPr>
+          <w:b/>
+          <w:bCs/>
+          <w:sz w:val="24"/>
+          <w:szCs w:val="24"/>
+        </w:rPr>
+      </w:pPr>
+      <w:r>
+        <w:rPr>
+          <w:b/>
+          <w:bCs/>
+          <w:sz w:val="24"/>
+          <w:szCs w:val="24"/>
+        </w:rPr>
+        <w:t>Car and the logo</w:t>
+      </w:r>
+    </w:p>
+    <w:p>
+      <w:pPr>
+        <w:pStyle w:val="ListParagraph"/>
+        <w:spacing w:after="0"/>
+        <w:ind w:left="1440" w:right="-180"/>
+      </w:pPr>
+      <w:r>
+        <w:rPr>
+          <w:b/>
+          <w:bCs/>
+          <w:sz w:val="24"/>
+          <w:szCs w:val="24"/>
+        </w:rPr>
+        <w:drawing>
+          <wp:anchor distT="0" distB="0" distL="114300" distR="114300" simplePos="0" relativeHeight="251666432" behindDoc="0" locked="0" layoutInCell="1" allowOverlap="1" wp14:anchorId="0F3231F3" wp14:editId="4A7D5445">
+            <wp:simplePos x="0" y="0"/>
+            <wp:positionH relativeFrom="margin">
+              <wp:align>left</wp:align>
+            </wp:positionH>
+            <wp:positionV relativeFrom="paragraph">
+              <wp:posOffset>43180</wp:posOffset>
+            </wp:positionV>
+            <wp:extent cx="3457575" cy="2143760"/>
+            <wp:effectExtent l="0" t="0" r="9525" b="8890"/>
+            <wp:wrapSquare wrapText="bothSides"/>
+            <wp:docPr id="14" name="Picture 14" descr="A white sports car&#10;&#10;Description automatically generated with medium confidence"/>
+            <wp:cNvGraphicFramePr>
+              <a:graphicFrameLocks xmlns:a="http://schemas.openxmlformats.org/drawingml/2006/main" noChangeAspect="1"/>
+            </wp:cNvGraphicFramePr>
+            <a:graphic xmlns:a="http://schemas.openxmlformats.org/drawingml/2006/main">
+              <a:graphicData uri="http://schemas.openxmlformats.org/drawingml/2006/picture">
+                <pic:pic xmlns:pic="http://schemas.openxmlformats.org/drawingml/2006/picture">
+                  <pic:nvPicPr>
+                    <pic:cNvPr id="14" name="Picture 14" descr="A white sports car&#10;&#10;Description automatically generated with medium confidence"/>
+                    <pic:cNvPicPr/>
+                  </pic:nvPicPr>
+                  <pic:blipFill>
+                    <a:blip r:embed="rId13" cstate="print">
+                      <a:extLst>
+                        <a:ext uri="{28A0092B-C50C-407E-A947-70E740481C1C}">
+                          <a14:useLocalDpi xmlns:a14="http://schemas.microsoft.com/office/drawing/2010/main" val="0"/>
+                        </a:ext>
+                      </a:extLst>
+                    </a:blip>
+                    <a:stretch>
+                      <a:fillRect/>
+                    </a:stretch>
+                  </pic:blipFill>
+                  <pic:spPr>
+                    <a:xfrm>
+                      <a:off x="0" y="0"/>
+                      <a:ext cx="3457575" cy="2143760"/>
+                    </a:xfrm>
+                    <a:prstGeom prst="rect">
+                      <a:avLst/>
+                    </a:prstGeom>
+                  </pic:spPr>
+                </pic:pic>
+              </a:graphicData>
+            </a:graphic>
+            <wp14:sizeRelH relativeFrom="margin">
+              <wp14:pctWidth>0</wp14:pctWidth>
+            </wp14:sizeRelH>
+            <wp14:sizeRelV relativeFrom="margin">
+              <wp14:pctHeight>0</wp14:pctHeight>
+            </wp14:sizeRelV>
+          </wp:anchor>
+        </w:drawing>
+      </w:r>
+      <w:r>
+        <w:t xml:space="preserve">- In this image, </w:t>
+      </w:r>
+      <w:r>
+        <w:t xml:space="preserve">the logo of a horse is superimposed on the bonnet of the car. In this logo image, the horse is not rectangular and if we use the logo directly, a rectangular shape of the logo will be shown on the bonnet. Therefore, the outside region of the horse is </w:t>
+      </w:r>
+      <w:r>
+        <w:t xml:space="preserve">converted to black color by using a mask. Then the black region will not affect when we add the weights. For this example, weight parameters are used as alpha=0.7, beta=0.3, and gamma=0 to get a good and </w:t>
+      </w:r>
+      <w:proofErr w:type="gramStart"/>
+      <w:r>
+        <w:t>some kind of dark</w:t>
+      </w:r>
+      <w:proofErr w:type="gramEnd"/>
+      <w:r>
+        <w:t xml:space="preserve"> output.</w:t>
+      </w:r>
     </w:p>
     <w:sectPr>
       <w:pgSz w:w="12240" w:h="15840"/>
-      <w:pgMar w:top="630" w:right="1440" w:bottom="1440" w:left="1440" w:header="720" w:footer="720" w:gutter="0"/>
+      <w:pgMar w:top="630" w:right="1170" w:bottom="0" w:left="990" w:header="720" w:footer="720" w:gutter="0"/>
       <w:cols w:space="720"/>
       <w:docGrid w:linePitch="360"/>
     </w:sectPr>
@@ -367,10 +1563,36 @@
 
 <file path=word/numbering.xml><?xml version="1.0" encoding="utf-8"?>
 <w:numbering xmlns:wpc="http://schemas.microsoft.com/office/word/2010/wordprocessingCanvas" xmlns:cx="http://schemas.microsoft.com/office/drawing/2014/chartex" xmlns:cx1="http://schemas.microsoft.com/office/drawing/2015/9/8/chartex" xmlns:cx2="http://schemas.microsoft.com/office/drawing/2015/10/21/chartex" xmlns:cx3="http://schemas.microsoft.com/office/drawing/2016/5/9/chartex" xmlns:cx4="http://schemas.microsoft.com/office/drawing/2016/5/10/chartex" xmlns:cx5="http://schemas.microsoft.com/office/drawing/2016/5/11/chartex" xmlns:cx6="http://schemas.microsoft.com/office/drawing/2016/5/12/chartex" xmlns:cx7="http://schemas.microsoft.com/office/drawing/2016/5/13/chartex" xmlns:cx8="http://schemas.microsoft.com/office/drawing/2016/5/14/chartex" xmlns:mc="http://schemas.openxmlformats.org/markup-compatibility/2006" xmlns:aink="http://schemas.microsoft.com/office/drawing/2016/ink" xmlns:am3d="http://schemas.microsoft.com/office/drawing/2017/model3d" xmlns:o="urn:schemas-microsoft-com:office:office" xmlns:oel="http://schemas.microsoft.com/office/2019/extlst" xmlns:r="http://schemas.openxmlformats.org/officeDocument/2006/relationships" xmlns:m="http://schemas.openxmlformats.org/officeDocument/2006/math" xmlns:v="urn:schemas-microsoft-com:vml" xmlns:wp14="http://schemas.microsoft.com/office/word/2010/wordprocessingDrawing" xmlns:wp="http://schemas.openxmlformats.org/drawingml/2006/wordprocessingDrawing" xmlns:w10="urn:schemas-microsoft-com:office:word" xmlns:w="http://schemas.openxmlformats.org/wordprocessingml/2006/main" xmlns:w14="http://schemas.microsoft.com/office/word/2010/wordml" xmlns:w15="http://schemas.microsoft.com/office/word/2012/wordml" xmlns:w16cex="http://schemas.microsoft.com/office/word/2018/wordml/cex" xmlns:w16cid="http://schemas.microsoft.com/office/word/2016/wordml/cid" xmlns:w16="http://schemas.microsoft.com/office/word/2018/wordml" xmlns:w16sdtdh="http://schemas.microsoft.com/office/word/2020/wordml/sdtdatahash" xmlns:w16se="http://schemas.microsoft.com/office/word/2015/wordml/symex" xmlns:wpg="http://schemas.microsoft.com/office/word/2010/wordprocessingGroup" xmlns:wpi="http://schemas.microsoft.com/office/word/2010/wordprocessingInk" xmlns:wne="http://schemas.microsoft.com/office/word/2006/wordml" xmlns:wps="http://schemas.microsoft.com/office/word/2010/wordprocessingShape" mc:Ignorable="w14 w15 w16se w16cid w16 w16cex w16sdtdh wp14">
+  <w:numPicBullet w:numPicBulletId="0">
+    <w:pict>
+      <v:shapetype id="_x0000_t75" coordsize="21600,21600" o:spt="75" o:preferrelative="t" path="m@4@5l@4@11@9@11@9@5xe" filled="f" stroked="f">
+        <v:stroke joinstyle="miter"/>
+        <v:formulas>
+          <v:f eqn="if lineDrawn pixelLineWidth 0"/>
+          <v:f eqn="sum @0 1 0"/>
+          <v:f eqn="sum 0 0 @1"/>
+          <v:f eqn="prod @2 1 2"/>
+          <v:f eqn="prod @3 21600 pixelWidth"/>
+          <v:f eqn="prod @3 21600 pixelHeight"/>
+          <v:f eqn="sum @0 0 1"/>
+          <v:f eqn="prod @6 1 2"/>
+          <v:f eqn="prod @7 21600 pixelWidth"/>
+          <v:f eqn="sum @8 21600 0"/>
+          <v:f eqn="prod @7 21600 pixelHeight"/>
+          <v:f eqn="sum @10 21600 0"/>
+        </v:formulas>
+        <v:path o:extrusionok="f" gradientshapeok="t" o:connecttype="rect"/>
+        <o:lock v:ext="edit" aspectratio="t"/>
+      </v:shapetype>
+      <v:shape id="_x0000_i1153" type="#_x0000_t75" style="width:11.5pt;height:11.5pt" o:bullet="t">
+        <v:imagedata r:id="rId1" o:title="msoA70A"/>
+      </v:shape>
+    </w:pict>
+  </w:numPicBullet>
   <w:abstractNum w:abstractNumId="0" w15:restartNumberingAfterBreak="0">
     <w:nsid w:val="18053678"/>
     <w:multiLevelType w:val="hybridMultilevel"/>
-    <w:tmpl w:val="BAAAB002"/>
+    <w:tmpl w:val="07BC08CE"/>
     <w:lvl w:ilvl="0" w:tplc="04090001">
       <w:start w:val="1"/>
       <w:numFmt w:val="bullet"/>
@@ -481,9 +1703,122 @@
     </w:lvl>
   </w:abstractNum>
   <w:abstractNum w:abstractNumId="1" w15:restartNumberingAfterBreak="0">
+    <w:nsid w:val="1F4268C4"/>
+    <w:multiLevelType w:val="hybridMultilevel"/>
+    <w:tmpl w:val="C60C7254"/>
+    <w:lvl w:ilvl="0" w:tplc="04090003">
+      <w:start w:val="1"/>
+      <w:numFmt w:val="bullet"/>
+      <w:lvlText w:val="o"/>
+      <w:lvlJc w:val="left"/>
+      <w:pPr>
+        <w:ind w:left="2128" w:hanging="360"/>
+      </w:pPr>
+      <w:rPr>
+        <w:rFonts w:ascii="Courier New" w:hAnsi="Courier New" w:cs="Courier New" w:hint="default"/>
+      </w:rPr>
+    </w:lvl>
+    <w:lvl w:ilvl="1" w:tplc="04090003" w:tentative="1">
+      <w:start w:val="1"/>
+      <w:numFmt w:val="bullet"/>
+      <w:lvlText w:val="o"/>
+      <w:lvlJc w:val="left"/>
+      <w:pPr>
+        <w:ind w:left="2848" w:hanging="360"/>
+      </w:pPr>
+      <w:rPr>
+        <w:rFonts w:ascii="Courier New" w:hAnsi="Courier New" w:cs="Courier New" w:hint="default"/>
+      </w:rPr>
+    </w:lvl>
+    <w:lvl w:ilvl="2" w:tplc="04090005" w:tentative="1">
+      <w:start w:val="1"/>
+      <w:numFmt w:val="bullet"/>
+      <w:lvlText w:val=""/>
+      <w:lvlJc w:val="left"/>
+      <w:pPr>
+        <w:ind w:left="3568" w:hanging="360"/>
+      </w:pPr>
+      <w:rPr>
+        <w:rFonts w:ascii="Wingdings" w:hAnsi="Wingdings" w:hint="default"/>
+      </w:rPr>
+    </w:lvl>
+    <w:lvl w:ilvl="3" w:tplc="04090001" w:tentative="1">
+      <w:start w:val="1"/>
+      <w:numFmt w:val="bullet"/>
+      <w:lvlText w:val=""/>
+      <w:lvlJc w:val="left"/>
+      <w:pPr>
+        <w:ind w:left="4288" w:hanging="360"/>
+      </w:pPr>
+      <w:rPr>
+        <w:rFonts w:ascii="Symbol" w:hAnsi="Symbol" w:hint="default"/>
+      </w:rPr>
+    </w:lvl>
+    <w:lvl w:ilvl="4" w:tplc="04090003" w:tentative="1">
+      <w:start w:val="1"/>
+      <w:numFmt w:val="bullet"/>
+      <w:lvlText w:val="o"/>
+      <w:lvlJc w:val="left"/>
+      <w:pPr>
+        <w:ind w:left="5008" w:hanging="360"/>
+      </w:pPr>
+      <w:rPr>
+        <w:rFonts w:ascii="Courier New" w:hAnsi="Courier New" w:cs="Courier New" w:hint="default"/>
+      </w:rPr>
+    </w:lvl>
+    <w:lvl w:ilvl="5" w:tplc="04090005" w:tentative="1">
+      <w:start w:val="1"/>
+      <w:numFmt w:val="bullet"/>
+      <w:lvlText w:val=""/>
+      <w:lvlJc w:val="left"/>
+      <w:pPr>
+        <w:ind w:left="5728" w:hanging="360"/>
+      </w:pPr>
+      <w:rPr>
+        <w:rFonts w:ascii="Wingdings" w:hAnsi="Wingdings" w:hint="default"/>
+      </w:rPr>
+    </w:lvl>
+    <w:lvl w:ilvl="6" w:tplc="04090001" w:tentative="1">
+      <w:start w:val="1"/>
+      <w:numFmt w:val="bullet"/>
+      <w:lvlText w:val=""/>
+      <w:lvlJc w:val="left"/>
+      <w:pPr>
+        <w:ind w:left="6448" w:hanging="360"/>
+      </w:pPr>
+      <w:rPr>
+        <w:rFonts w:ascii="Symbol" w:hAnsi="Symbol" w:hint="default"/>
+      </w:rPr>
+    </w:lvl>
+    <w:lvl w:ilvl="7" w:tplc="04090003" w:tentative="1">
+      <w:start w:val="1"/>
+      <w:numFmt w:val="bullet"/>
+      <w:lvlText w:val="o"/>
+      <w:lvlJc w:val="left"/>
+      <w:pPr>
+        <w:ind w:left="7168" w:hanging="360"/>
+      </w:pPr>
+      <w:rPr>
+        <w:rFonts w:ascii="Courier New" w:hAnsi="Courier New" w:cs="Courier New" w:hint="default"/>
+      </w:rPr>
+    </w:lvl>
+    <w:lvl w:ilvl="8" w:tplc="04090005" w:tentative="1">
+      <w:start w:val="1"/>
+      <w:numFmt w:val="bullet"/>
+      <w:lvlText w:val=""/>
+      <w:lvlJc w:val="left"/>
+      <w:pPr>
+        <w:ind w:left="7888" w:hanging="360"/>
+      </w:pPr>
+      <w:rPr>
+        <w:rFonts w:ascii="Wingdings" w:hAnsi="Wingdings" w:hint="default"/>
+      </w:rPr>
+    </w:lvl>
+  </w:abstractNum>
+  <w:abstractNum w:abstractNumId="2" w15:restartNumberingAfterBreak="0">
     <w:nsid w:val="1F8620F7"/>
     <w:multiLevelType w:val="hybridMultilevel"/>
-    <w:tmpl w:val="BDCEFA50"/>
+    <w:tmpl w:val="C0D8C7BA"/>
     <w:lvl w:ilvl="0" w:tplc="04090009">
       <w:start w:val="1"/>
       <w:numFmt w:val="bullet"/>
@@ -593,7 +1928,7 @@
       </w:rPr>
     </w:lvl>
   </w:abstractNum>
-  <w:abstractNum w:abstractNumId="2" w15:restartNumberingAfterBreak="0">
+  <w:abstractNum w:abstractNumId="3" w15:restartNumberingAfterBreak="0">
     <w:nsid w:val="33575F53"/>
     <w:multiLevelType w:val="hybridMultilevel"/>
     <w:tmpl w:val="6AB4FD28"/>
@@ -706,14 +2041,482 @@
       </w:rPr>
     </w:lvl>
   </w:abstractNum>
+  <w:abstractNum w:abstractNumId="4" w15:restartNumberingAfterBreak="0">
+    <w:nsid w:val="41E11CEA"/>
+    <w:multiLevelType w:val="hybridMultilevel"/>
+    <w:tmpl w:val="52BA1D66"/>
+    <w:lvl w:ilvl="0" w:tplc="04090003">
+      <w:start w:val="1"/>
+      <w:numFmt w:val="bullet"/>
+      <w:lvlText w:val="o"/>
+      <w:lvlJc w:val="left"/>
+      <w:pPr>
+        <w:ind w:left="1440" w:hanging="360"/>
+      </w:pPr>
+      <w:rPr>
+        <w:rFonts w:ascii="Courier New" w:hAnsi="Courier New" w:cs="Courier New" w:hint="default"/>
+      </w:rPr>
+    </w:lvl>
+    <w:lvl w:ilvl="1" w:tplc="04090003" w:tentative="1">
+      <w:start w:val="1"/>
+      <w:numFmt w:val="bullet"/>
+      <w:lvlText w:val="o"/>
+      <w:lvlJc w:val="left"/>
+      <w:pPr>
+        <w:ind w:left="2160" w:hanging="360"/>
+      </w:pPr>
+      <w:rPr>
+        <w:rFonts w:ascii="Courier New" w:hAnsi="Courier New" w:cs="Courier New" w:hint="default"/>
+      </w:rPr>
+    </w:lvl>
+    <w:lvl w:ilvl="2" w:tplc="04090005" w:tentative="1">
+      <w:start w:val="1"/>
+      <w:numFmt w:val="bullet"/>
+      <w:lvlText w:val=""/>
+      <w:lvlJc w:val="left"/>
+      <w:pPr>
+        <w:ind w:left="2880" w:hanging="360"/>
+      </w:pPr>
+      <w:rPr>
+        <w:rFonts w:ascii="Wingdings" w:hAnsi="Wingdings" w:hint="default"/>
+      </w:rPr>
+    </w:lvl>
+    <w:lvl w:ilvl="3" w:tplc="04090001" w:tentative="1">
+      <w:start w:val="1"/>
+      <w:numFmt w:val="bullet"/>
+      <w:lvlText w:val=""/>
+      <w:lvlJc w:val="left"/>
+      <w:pPr>
+        <w:ind w:left="3600" w:hanging="360"/>
+      </w:pPr>
+      <w:rPr>
+        <w:rFonts w:ascii="Symbol" w:hAnsi="Symbol" w:hint="default"/>
+      </w:rPr>
+    </w:lvl>
+    <w:lvl w:ilvl="4" w:tplc="04090003" w:tentative="1">
+      <w:start w:val="1"/>
+      <w:numFmt w:val="bullet"/>
+      <w:lvlText w:val="o"/>
+      <w:lvlJc w:val="left"/>
+      <w:pPr>
+        <w:ind w:left="4320" w:hanging="360"/>
+      </w:pPr>
+      <w:rPr>
+        <w:rFonts w:ascii="Courier New" w:hAnsi="Courier New" w:cs="Courier New" w:hint="default"/>
+      </w:rPr>
+    </w:lvl>
+    <w:lvl w:ilvl="5" w:tplc="04090005" w:tentative="1">
+      <w:start w:val="1"/>
+      <w:numFmt w:val="bullet"/>
+      <w:lvlText w:val=""/>
+      <w:lvlJc w:val="left"/>
+      <w:pPr>
+        <w:ind w:left="5040" w:hanging="360"/>
+      </w:pPr>
+      <w:rPr>
+        <w:rFonts w:ascii="Wingdings" w:hAnsi="Wingdings" w:hint="default"/>
+      </w:rPr>
+    </w:lvl>
+    <w:lvl w:ilvl="6" w:tplc="04090001" w:tentative="1">
+      <w:start w:val="1"/>
+      <w:numFmt w:val="bullet"/>
+      <w:lvlText w:val=""/>
+      <w:lvlJc w:val="left"/>
+      <w:pPr>
+        <w:ind w:left="5760" w:hanging="360"/>
+      </w:pPr>
+      <w:rPr>
+        <w:rFonts w:ascii="Symbol" w:hAnsi="Symbol" w:hint="default"/>
+      </w:rPr>
+    </w:lvl>
+    <w:lvl w:ilvl="7" w:tplc="04090003" w:tentative="1">
+      <w:start w:val="1"/>
+      <w:numFmt w:val="bullet"/>
+      <w:lvlText w:val="o"/>
+      <w:lvlJc w:val="left"/>
+      <w:pPr>
+        <w:ind w:left="6480" w:hanging="360"/>
+      </w:pPr>
+      <w:rPr>
+        <w:rFonts w:ascii="Courier New" w:hAnsi="Courier New" w:cs="Courier New" w:hint="default"/>
+      </w:rPr>
+    </w:lvl>
+    <w:lvl w:ilvl="8" w:tplc="04090005" w:tentative="1">
+      <w:start w:val="1"/>
+      <w:numFmt w:val="bullet"/>
+      <w:lvlText w:val=""/>
+      <w:lvlJc w:val="left"/>
+      <w:pPr>
+        <w:ind w:left="7200" w:hanging="360"/>
+      </w:pPr>
+      <w:rPr>
+        <w:rFonts w:ascii="Wingdings" w:hAnsi="Wingdings" w:hint="default"/>
+      </w:rPr>
+    </w:lvl>
+  </w:abstractNum>
+  <w:abstractNum w:abstractNumId="5" w15:restartNumberingAfterBreak="0">
+    <w:nsid w:val="5EE00991"/>
+    <w:multiLevelType w:val="hybridMultilevel"/>
+    <w:tmpl w:val="6E042A7A"/>
+    <w:lvl w:ilvl="0" w:tplc="0409000B">
+      <w:start w:val="1"/>
+      <w:numFmt w:val="bullet"/>
+      <w:lvlText w:val=""/>
+      <w:lvlJc w:val="left"/>
+      <w:pPr>
+        <w:ind w:left="2070" w:hanging="360"/>
+      </w:pPr>
+      <w:rPr>
+        <w:rFonts w:ascii="Wingdings" w:hAnsi="Wingdings" w:hint="default"/>
+      </w:rPr>
+    </w:lvl>
+    <w:lvl w:ilvl="1" w:tplc="04090003" w:tentative="1">
+      <w:start w:val="1"/>
+      <w:numFmt w:val="bullet"/>
+      <w:lvlText w:val="o"/>
+      <w:lvlJc w:val="left"/>
+      <w:pPr>
+        <w:ind w:left="2790" w:hanging="360"/>
+      </w:pPr>
+      <w:rPr>
+        <w:rFonts w:ascii="Courier New" w:hAnsi="Courier New" w:cs="Courier New" w:hint="default"/>
+      </w:rPr>
+    </w:lvl>
+    <w:lvl w:ilvl="2" w:tplc="04090005" w:tentative="1">
+      <w:start w:val="1"/>
+      <w:numFmt w:val="bullet"/>
+      <w:lvlText w:val=""/>
+      <w:lvlJc w:val="left"/>
+      <w:pPr>
+        <w:ind w:left="3510" w:hanging="360"/>
+      </w:pPr>
+      <w:rPr>
+        <w:rFonts w:ascii="Wingdings" w:hAnsi="Wingdings" w:hint="default"/>
+      </w:rPr>
+    </w:lvl>
+    <w:lvl w:ilvl="3" w:tplc="04090001" w:tentative="1">
+      <w:start w:val="1"/>
+      <w:numFmt w:val="bullet"/>
+      <w:lvlText w:val=""/>
+      <w:lvlJc w:val="left"/>
+      <w:pPr>
+        <w:ind w:left="4230" w:hanging="360"/>
+      </w:pPr>
+      <w:rPr>
+        <w:rFonts w:ascii="Symbol" w:hAnsi="Symbol" w:hint="default"/>
+      </w:rPr>
+    </w:lvl>
+    <w:lvl w:ilvl="4" w:tplc="04090003" w:tentative="1">
+      <w:start w:val="1"/>
+      <w:numFmt w:val="bullet"/>
+      <w:lvlText w:val="o"/>
+      <w:lvlJc w:val="left"/>
+      <w:pPr>
+        <w:ind w:left="4950" w:hanging="360"/>
+      </w:pPr>
+      <w:rPr>
+        <w:rFonts w:ascii="Courier New" w:hAnsi="Courier New" w:cs="Courier New" w:hint="default"/>
+      </w:rPr>
+    </w:lvl>
+    <w:lvl w:ilvl="5" w:tplc="04090005" w:tentative="1">
+      <w:start w:val="1"/>
+      <w:numFmt w:val="bullet"/>
+      <w:lvlText w:val=""/>
+      <w:lvlJc w:val="left"/>
+      <w:pPr>
+        <w:ind w:left="5670" w:hanging="360"/>
+      </w:pPr>
+      <w:rPr>
+        <w:rFonts w:ascii="Wingdings" w:hAnsi="Wingdings" w:hint="default"/>
+      </w:rPr>
+    </w:lvl>
+    <w:lvl w:ilvl="6" w:tplc="04090001" w:tentative="1">
+      <w:start w:val="1"/>
+      <w:numFmt w:val="bullet"/>
+      <w:lvlText w:val=""/>
+      <w:lvlJc w:val="left"/>
+      <w:pPr>
+        <w:ind w:left="6390" w:hanging="360"/>
+      </w:pPr>
+      <w:rPr>
+        <w:rFonts w:ascii="Symbol" w:hAnsi="Symbol" w:hint="default"/>
+      </w:rPr>
+    </w:lvl>
+    <w:lvl w:ilvl="7" w:tplc="04090003" w:tentative="1">
+      <w:start w:val="1"/>
+      <w:numFmt w:val="bullet"/>
+      <w:lvlText w:val="o"/>
+      <w:lvlJc w:val="left"/>
+      <w:pPr>
+        <w:ind w:left="7110" w:hanging="360"/>
+      </w:pPr>
+      <w:rPr>
+        <w:rFonts w:ascii="Courier New" w:hAnsi="Courier New" w:cs="Courier New" w:hint="default"/>
+      </w:rPr>
+    </w:lvl>
+    <w:lvl w:ilvl="8" w:tplc="04090005" w:tentative="1">
+      <w:start w:val="1"/>
+      <w:numFmt w:val="bullet"/>
+      <w:lvlText w:val=""/>
+      <w:lvlJc w:val="left"/>
+      <w:pPr>
+        <w:ind w:left="7830" w:hanging="360"/>
+      </w:pPr>
+      <w:rPr>
+        <w:rFonts w:ascii="Wingdings" w:hAnsi="Wingdings" w:hint="default"/>
+      </w:rPr>
+    </w:lvl>
+  </w:abstractNum>
+  <w:abstractNum w:abstractNumId="6" w15:restartNumberingAfterBreak="0">
+    <w:nsid w:val="6CD90D36"/>
+    <w:multiLevelType w:val="hybridMultilevel"/>
+    <w:tmpl w:val="16CE47F6"/>
+    <w:lvl w:ilvl="0" w:tplc="0409000B">
+      <w:start w:val="1"/>
+      <w:numFmt w:val="bullet"/>
+      <w:lvlText w:val=""/>
+      <w:lvlJc w:val="left"/>
+      <w:pPr>
+        <w:ind w:left="2848" w:hanging="360"/>
+      </w:pPr>
+      <w:rPr>
+        <w:rFonts w:ascii="Wingdings" w:hAnsi="Wingdings" w:hint="default"/>
+      </w:rPr>
+    </w:lvl>
+    <w:lvl w:ilvl="1" w:tplc="04090003" w:tentative="1">
+      <w:start w:val="1"/>
+      <w:numFmt w:val="bullet"/>
+      <w:lvlText w:val="o"/>
+      <w:lvlJc w:val="left"/>
+      <w:pPr>
+        <w:ind w:left="3568" w:hanging="360"/>
+      </w:pPr>
+      <w:rPr>
+        <w:rFonts w:ascii="Courier New" w:hAnsi="Courier New" w:cs="Courier New" w:hint="default"/>
+      </w:rPr>
+    </w:lvl>
+    <w:lvl w:ilvl="2" w:tplc="04090005" w:tentative="1">
+      <w:start w:val="1"/>
+      <w:numFmt w:val="bullet"/>
+      <w:lvlText w:val=""/>
+      <w:lvlJc w:val="left"/>
+      <w:pPr>
+        <w:ind w:left="4288" w:hanging="360"/>
+      </w:pPr>
+      <w:rPr>
+        <w:rFonts w:ascii="Wingdings" w:hAnsi="Wingdings" w:hint="default"/>
+      </w:rPr>
+    </w:lvl>
+    <w:lvl w:ilvl="3" w:tplc="04090001" w:tentative="1">
+      <w:start w:val="1"/>
+      <w:numFmt w:val="bullet"/>
+      <w:lvlText w:val=""/>
+      <w:lvlJc w:val="left"/>
+      <w:pPr>
+        <w:ind w:left="5008" w:hanging="360"/>
+      </w:pPr>
+      <w:rPr>
+        <w:rFonts w:ascii="Symbol" w:hAnsi="Symbol" w:hint="default"/>
+      </w:rPr>
+    </w:lvl>
+    <w:lvl w:ilvl="4" w:tplc="04090003" w:tentative="1">
+      <w:start w:val="1"/>
+      <w:numFmt w:val="bullet"/>
+      <w:lvlText w:val="o"/>
+      <w:lvlJc w:val="left"/>
+      <w:pPr>
+        <w:ind w:left="5728" w:hanging="360"/>
+      </w:pPr>
+      <w:rPr>
+        <w:rFonts w:ascii="Courier New" w:hAnsi="Courier New" w:cs="Courier New" w:hint="default"/>
+      </w:rPr>
+    </w:lvl>
+    <w:lvl w:ilvl="5" w:tplc="04090005" w:tentative="1">
+      <w:start w:val="1"/>
+      <w:numFmt w:val="bullet"/>
+      <w:lvlText w:val=""/>
+      <w:lvlJc w:val="left"/>
+      <w:pPr>
+        <w:ind w:left="6448" w:hanging="360"/>
+      </w:pPr>
+      <w:rPr>
+        <w:rFonts w:ascii="Wingdings" w:hAnsi="Wingdings" w:hint="default"/>
+      </w:rPr>
+    </w:lvl>
+    <w:lvl w:ilvl="6" w:tplc="04090001" w:tentative="1">
+      <w:start w:val="1"/>
+      <w:numFmt w:val="bullet"/>
+      <w:lvlText w:val=""/>
+      <w:lvlJc w:val="left"/>
+      <w:pPr>
+        <w:ind w:left="7168" w:hanging="360"/>
+      </w:pPr>
+      <w:rPr>
+        <w:rFonts w:ascii="Symbol" w:hAnsi="Symbol" w:hint="default"/>
+      </w:rPr>
+    </w:lvl>
+    <w:lvl w:ilvl="7" w:tplc="04090003" w:tentative="1">
+      <w:start w:val="1"/>
+      <w:numFmt w:val="bullet"/>
+      <w:lvlText w:val="o"/>
+      <w:lvlJc w:val="left"/>
+      <w:pPr>
+        <w:ind w:left="7888" w:hanging="360"/>
+      </w:pPr>
+      <w:rPr>
+        <w:rFonts w:ascii="Courier New" w:hAnsi="Courier New" w:cs="Courier New" w:hint="default"/>
+      </w:rPr>
+    </w:lvl>
+    <w:lvl w:ilvl="8" w:tplc="04090005" w:tentative="1">
+      <w:start w:val="1"/>
+      <w:numFmt w:val="bullet"/>
+      <w:lvlText w:val=""/>
+      <w:lvlJc w:val="left"/>
+      <w:pPr>
+        <w:ind w:left="8608" w:hanging="360"/>
+      </w:pPr>
+      <w:rPr>
+        <w:rFonts w:ascii="Wingdings" w:hAnsi="Wingdings" w:hint="default"/>
+      </w:rPr>
+    </w:lvl>
+  </w:abstractNum>
+  <w:abstractNum w:abstractNumId="7" w15:restartNumberingAfterBreak="0">
+    <w:nsid w:val="6EA45C9E"/>
+    <w:multiLevelType w:val="hybridMultilevel"/>
+    <w:tmpl w:val="AA54D784"/>
+    <w:lvl w:ilvl="0" w:tplc="04090007">
+      <w:start w:val="1"/>
+      <w:numFmt w:val="bullet"/>
+      <w:lvlText w:val=""/>
+      <w:lvlPicBulletId w:val="0"/>
+      <w:lvlJc w:val="left"/>
+      <w:pPr>
+        <w:ind w:left="1440" w:hanging="360"/>
+      </w:pPr>
+      <w:rPr>
+        <w:rFonts w:ascii="Symbol" w:hAnsi="Symbol" w:hint="default"/>
+      </w:rPr>
+    </w:lvl>
+    <w:lvl w:ilvl="1" w:tplc="04090003" w:tentative="1">
+      <w:start w:val="1"/>
+      <w:numFmt w:val="bullet"/>
+      <w:lvlText w:val="o"/>
+      <w:lvlJc w:val="left"/>
+      <w:pPr>
+        <w:ind w:left="2160" w:hanging="360"/>
+      </w:pPr>
+      <w:rPr>
+        <w:rFonts w:ascii="Courier New" w:hAnsi="Courier New" w:cs="Courier New" w:hint="default"/>
+      </w:rPr>
+    </w:lvl>
+    <w:lvl w:ilvl="2" w:tplc="04090005" w:tentative="1">
+      <w:start w:val="1"/>
+      <w:numFmt w:val="bullet"/>
+      <w:lvlText w:val=""/>
+      <w:lvlJc w:val="left"/>
+      <w:pPr>
+        <w:ind w:left="2880" w:hanging="360"/>
+      </w:pPr>
+      <w:rPr>
+        <w:rFonts w:ascii="Wingdings" w:hAnsi="Wingdings" w:hint="default"/>
+      </w:rPr>
+    </w:lvl>
+    <w:lvl w:ilvl="3" w:tplc="04090001" w:tentative="1">
+      <w:start w:val="1"/>
+      <w:numFmt w:val="bullet"/>
+      <w:lvlText w:val=""/>
+      <w:lvlJc w:val="left"/>
+      <w:pPr>
+        <w:ind w:left="3600" w:hanging="360"/>
+      </w:pPr>
+      <w:rPr>
+        <w:rFonts w:ascii="Symbol" w:hAnsi="Symbol" w:hint="default"/>
+      </w:rPr>
+    </w:lvl>
+    <w:lvl w:ilvl="4" w:tplc="04090003" w:tentative="1">
+      <w:start w:val="1"/>
+      <w:numFmt w:val="bullet"/>
+      <w:lvlText w:val="o"/>
+      <w:lvlJc w:val="left"/>
+      <w:pPr>
+        <w:ind w:left="4320" w:hanging="360"/>
+      </w:pPr>
+      <w:rPr>
+        <w:rFonts w:ascii="Courier New" w:hAnsi="Courier New" w:cs="Courier New" w:hint="default"/>
+      </w:rPr>
+    </w:lvl>
+    <w:lvl w:ilvl="5" w:tplc="04090005" w:tentative="1">
+      <w:start w:val="1"/>
+      <w:numFmt w:val="bullet"/>
+      <w:lvlText w:val=""/>
+      <w:lvlJc w:val="left"/>
+      <w:pPr>
+        <w:ind w:left="5040" w:hanging="360"/>
+      </w:pPr>
+      <w:rPr>
+        <w:rFonts w:ascii="Wingdings" w:hAnsi="Wingdings" w:hint="default"/>
+      </w:rPr>
+    </w:lvl>
+    <w:lvl w:ilvl="6" w:tplc="04090001" w:tentative="1">
+      <w:start w:val="1"/>
+      <w:numFmt w:val="bullet"/>
+      <w:lvlText w:val=""/>
+      <w:lvlJc w:val="left"/>
+      <w:pPr>
+        <w:ind w:left="5760" w:hanging="360"/>
+      </w:pPr>
+      <w:rPr>
+        <w:rFonts w:ascii="Symbol" w:hAnsi="Symbol" w:hint="default"/>
+      </w:rPr>
+    </w:lvl>
+    <w:lvl w:ilvl="7" w:tplc="04090003" w:tentative="1">
+      <w:start w:val="1"/>
+      <w:numFmt w:val="bullet"/>
+      <w:lvlText w:val="o"/>
+      <w:lvlJc w:val="left"/>
+      <w:pPr>
+        <w:ind w:left="6480" w:hanging="360"/>
+      </w:pPr>
+      <w:rPr>
+        <w:rFonts w:ascii="Courier New" w:hAnsi="Courier New" w:cs="Courier New" w:hint="default"/>
+      </w:rPr>
+    </w:lvl>
+    <w:lvl w:ilvl="8" w:tplc="04090005" w:tentative="1">
+      <w:start w:val="1"/>
+      <w:numFmt w:val="bullet"/>
+      <w:lvlText w:val=""/>
+      <w:lvlJc w:val="left"/>
+      <w:pPr>
+        <w:ind w:left="7200" w:hanging="360"/>
+      </w:pPr>
+      <w:rPr>
+        <w:rFonts w:ascii="Wingdings" w:hAnsi="Wingdings" w:hint="default"/>
+      </w:rPr>
+    </w:lvl>
+  </w:abstractNum>
   <w:num w:numId="1" w16cid:durableId="1053238725">
-    <w:abstractNumId w:val="2"/>
+    <w:abstractNumId w:val="3"/>
   </w:num>
   <w:num w:numId="2" w16cid:durableId="1103114039">
-    <w:abstractNumId w:val="1"/>
+    <w:abstractNumId w:val="2"/>
   </w:num>
   <w:num w:numId="3" w16cid:durableId="2114011864">
     <w:abstractNumId w:val="0"/>
+  </w:num>
+  <w:num w:numId="4" w16cid:durableId="525944930">
+    <w:abstractNumId w:val="1"/>
+  </w:num>
+  <w:num w:numId="5" w16cid:durableId="1928074860">
+    <w:abstractNumId w:val="6"/>
+  </w:num>
+  <w:num w:numId="6" w16cid:durableId="2054765200">
+    <w:abstractNumId w:val="5"/>
+  </w:num>
+  <w:num w:numId="7" w16cid:durableId="222908076">
+    <w:abstractNumId w:val="7"/>
+  </w:num>
+  <w:num w:numId="8" w16cid:durableId="1218853576">
+    <w:abstractNumId w:val="4"/>
   </w:num>
 </w:numbering>
 </file>

</xml_diff>